<commit_message>
Ákos Doksi plusz  network képek
</commit_message>
<xml_diff>
--- a/Ákos-doksi-network.docx
+++ b/Ákos-doksi-network.docx
@@ -1,6 +1,6 @@
 
 <file path=word/document.xml><?xml version="1.0" encoding="utf-8"?>
-<w:document xmlns:wpc="http://schemas.microsoft.com/office/word/2010/wordprocessingCanvas" xmlns:mc="http://schemas.openxmlformats.org/markup-compatibility/2006" xmlns:o="urn:schemas-microsoft-com:office:office" xmlns:r="http://schemas.openxmlformats.org/officeDocument/2006/relationships" xmlns:m="http://schemas.openxmlformats.org/officeDocument/2006/math" xmlns:v="urn:schemas-microsoft-com:vml" xmlns:wp14="http://schemas.microsoft.com/office/word/2010/wordprocessingDrawing" xmlns:wp="http://schemas.openxmlformats.org/drawingml/2006/wordprocessingDrawing" xmlns:w10="urn:schemas-microsoft-com:office:word" xmlns:w="http://schemas.openxmlformats.org/wordprocessingml/2006/main" xmlns:w14="http://schemas.microsoft.com/office/word/2010/wordml" xmlns:w15="http://schemas.microsoft.com/office/word/2012/wordml" xmlns:wpg="http://schemas.microsoft.com/office/word/2010/wordprocessingGroup" xmlns:wpi="http://schemas.microsoft.com/office/word/2010/wordprocessingInk" xmlns:wne="http://schemas.microsoft.com/office/word/2006/wordml" xmlns:wps="http://schemas.microsoft.com/office/word/2010/wordprocessingShape" mc:Ignorable="w14 w15 wp14">
+<w:document xmlns:wpc="http://schemas.microsoft.com/office/word/2010/wordprocessingCanvas" xmlns:cx="http://schemas.microsoft.com/office/drawing/2014/chartex" xmlns:cx1="http://schemas.microsoft.com/office/drawing/2015/9/8/chartex" xmlns:cx2="http://schemas.microsoft.com/office/drawing/2015/10/21/chartex" xmlns:cx3="http://schemas.microsoft.com/office/drawing/2016/5/9/chartex" xmlns:cx4="http://schemas.microsoft.com/office/drawing/2016/5/10/chartex" xmlns:cx5="http://schemas.microsoft.com/office/drawing/2016/5/11/chartex" xmlns:cx6="http://schemas.microsoft.com/office/drawing/2016/5/12/chartex" xmlns:cx7="http://schemas.microsoft.com/office/drawing/2016/5/13/chartex" xmlns:cx8="http://schemas.microsoft.com/office/drawing/2016/5/14/chartex" xmlns:mc="http://schemas.openxmlformats.org/markup-compatibility/2006" xmlns:aink="http://schemas.microsoft.com/office/drawing/2016/ink" xmlns:am3d="http://schemas.microsoft.com/office/drawing/2017/model3d" xmlns:o="urn:schemas-microsoft-com:office:office" xmlns:r="http://schemas.openxmlformats.org/officeDocument/2006/relationships" xmlns:m="http://schemas.openxmlformats.org/officeDocument/2006/math" xmlns:v="urn:schemas-microsoft-com:vml" xmlns:wp14="http://schemas.microsoft.com/office/word/2010/wordprocessingDrawing" xmlns:wp="http://schemas.openxmlformats.org/drawingml/2006/wordprocessingDrawing" xmlns:w10="urn:schemas-microsoft-com:office:word" xmlns:w="http://schemas.openxmlformats.org/wordprocessingml/2006/main" xmlns:w14="http://schemas.microsoft.com/office/word/2010/wordml" xmlns:w15="http://schemas.microsoft.com/office/word/2012/wordml" xmlns:w16cid="http://schemas.microsoft.com/office/word/2016/wordml/cid" xmlns:w16se="http://schemas.microsoft.com/office/word/2015/wordml/symex" xmlns:wpg="http://schemas.microsoft.com/office/word/2010/wordprocessingGroup" xmlns:wpi="http://schemas.microsoft.com/office/word/2010/wordprocessingInk" xmlns:wne="http://schemas.microsoft.com/office/word/2006/wordml" xmlns:wps="http://schemas.microsoft.com/office/word/2010/wordprocessingShape" mc:Ignorable="w14 w15 w16se w16cid wp14">
   <w:body>
     <w:p>
       <w:pPr>
@@ -69,7 +69,6 @@
         </w:rPr>
         <w:t xml:space="preserve"> use the same data as input and output and goal is to compress the data. In our case we give the grayscale image as input and </w:t>
       </w:r>
-      <w:proofErr w:type="gramStart"/>
       <w:r>
         <w:rPr>
           <w:lang w:val="en-GB"/>
@@ -82,7 +81,6 @@
         </w:rPr>
         <w:t xml:space="preserve"> a</w:t>
       </w:r>
-      <w:proofErr w:type="gramEnd"/>
       <w:r>
         <w:rPr>
           <w:lang w:val="en-GB"/>
@@ -514,7 +512,21 @@
         <w:rPr>
           <w:lang w:val="en-GB"/>
         </w:rPr>
-        <w:t>It goes through the encoder first which</w:t>
+        <w:t xml:space="preserve">It goes through the </w:t>
+      </w:r>
+      <w:r>
+        <w:rPr>
+          <w:b/>
+          <w:sz w:val="24"/>
+          <w:lang w:val="en-GB"/>
+        </w:rPr>
+        <w:t>encoder</w:t>
+      </w:r>
+      <w:r>
+        <w:rPr>
+          <w:lang w:val="en-GB"/>
+        </w:rPr>
+        <w:t xml:space="preserve"> first which</w:t>
       </w:r>
       <w:r>
         <w:rPr>
@@ -548,21 +560,597 @@
           <w:lang w:val="en-GB"/>
         </w:rPr>
       </w:pPr>
+      <w:r>
+        <w:rPr>
+          <w:lang w:val="en-GB"/>
+        </w:rPr>
+        <w:t>filter: 3x3 @ 64 (3x3 sized filter with 64 depth)</w:t>
+      </w:r>
+    </w:p>
+    <w:p>
+      <w:pPr>
+        <w:pStyle w:val="Listaszerbekezds"/>
+        <w:rPr>
+          <w:lang w:val="en-GB"/>
+        </w:rPr>
+      </w:pPr>
+      <w:r>
+        <w:rPr>
+          <w:lang w:val="en-GB"/>
+        </w:rPr>
+        <w:t>stride: 2x2</w:t>
+      </w:r>
+    </w:p>
+    <w:p>
+      <w:pPr>
+        <w:pStyle w:val="Listaszerbekezds"/>
+        <w:rPr>
+          <w:lang w:val="en-GB"/>
+        </w:rPr>
+      </w:pPr>
+      <w:r>
+        <w:rPr>
+          <w:lang w:val="en-GB"/>
+        </w:rPr>
+        <w:t xml:space="preserve">padding: </w:t>
+      </w:r>
+      <w:r>
+        <w:rPr>
+          <w:lang w:val="en-GB"/>
+        </w:rPr>
+        <w:t xml:space="preserve"> 1 column and 1 row 0 padding at the end</w:t>
+      </w:r>
+      <w:r>
+        <w:rPr>
+          <w:lang w:val="en-GB"/>
+        </w:rPr>
+        <w:t xml:space="preserve"> (in </w:t>
+      </w:r>
+      <w:proofErr w:type="spellStart"/>
+      <w:r>
+        <w:rPr>
+          <w:lang w:val="en-GB"/>
+        </w:rPr>
+        <w:t>keras</w:t>
+      </w:r>
+      <w:proofErr w:type="spellEnd"/>
+      <w:r>
+        <w:rPr>
+          <w:lang w:val="en-GB"/>
+        </w:rPr>
+        <w:t xml:space="preserve"> padding</w:t>
+      </w:r>
       <w:proofErr w:type="gramStart"/>
       <w:r>
         <w:rPr>
           <w:lang w:val="en-GB"/>
         </w:rPr>
-        <w:t>filter</w:t>
+        <w:t>=“</w:t>
       </w:r>
       <w:proofErr w:type="gramEnd"/>
       <w:r>
         <w:rPr>
           <w:lang w:val="en-GB"/>
         </w:rPr>
-        <w:t>: 3x3 @ 64 (3x3 sized filter with 64 depth)</w:t>
-      </w:r>
-    </w:p>
+        <w:t>same”)</w:t>
+      </w:r>
+    </w:p>
+    <w:tbl>
+      <w:tblPr>
+        <w:tblStyle w:val="Rcsostblzat"/>
+        <w:tblW w:w="0" w:type="auto"/>
+        <w:tblInd w:w="720" w:type="dxa"/>
+        <w:tblLook w:val="04A0" w:firstRow="1" w:lastRow="0" w:firstColumn="1" w:lastColumn="0" w:noHBand="0" w:noVBand="1"/>
+      </w:tblPr>
+      <w:tblGrid>
+        <w:gridCol w:w="387"/>
+        <w:gridCol w:w="387"/>
+        <w:gridCol w:w="387"/>
+        <w:gridCol w:w="387"/>
+        <w:gridCol w:w="387"/>
+      </w:tblGrid>
+      <w:tr>
+        <w:trPr>
+          <w:trHeight w:val="387"/>
+        </w:trPr>
+        <w:tc>
+          <w:tcPr>
+            <w:tcW w:w="387" w:type="dxa"/>
+          </w:tcPr>
+          <w:p>
+            <w:pPr>
+              <w:pStyle w:val="Listaszerbekezds"/>
+              <w:ind w:left="0"/>
+              <w:rPr>
+                <w:lang w:val="en-GB"/>
+              </w:rPr>
+            </w:pPr>
+            <w:r>
+              <w:rPr>
+                <w:lang w:val="en-GB"/>
+              </w:rPr>
+              <w:t>x</w:t>
+            </w:r>
+          </w:p>
+        </w:tc>
+        <w:tc>
+          <w:tcPr>
+            <w:tcW w:w="387" w:type="dxa"/>
+          </w:tcPr>
+          <w:p>
+            <w:pPr>
+              <w:pStyle w:val="Listaszerbekezds"/>
+              <w:ind w:left="0"/>
+              <w:rPr>
+                <w:lang w:val="en-GB"/>
+              </w:rPr>
+            </w:pPr>
+            <w:r>
+              <w:rPr>
+                <w:lang w:val="en-GB"/>
+              </w:rPr>
+              <w:t>x</w:t>
+            </w:r>
+          </w:p>
+        </w:tc>
+        <w:tc>
+          <w:tcPr>
+            <w:tcW w:w="387" w:type="dxa"/>
+          </w:tcPr>
+          <w:p>
+            <w:pPr>
+              <w:pStyle w:val="Listaszerbekezds"/>
+              <w:ind w:left="0"/>
+              <w:rPr>
+                <w:lang w:val="en-GB"/>
+              </w:rPr>
+            </w:pPr>
+            <w:r>
+              <w:rPr>
+                <w:lang w:val="en-GB"/>
+              </w:rPr>
+              <w:t>…</w:t>
+            </w:r>
+          </w:p>
+        </w:tc>
+        <w:tc>
+          <w:tcPr>
+            <w:tcW w:w="387" w:type="dxa"/>
+          </w:tcPr>
+          <w:p>
+            <w:pPr>
+              <w:pStyle w:val="Listaszerbekezds"/>
+              <w:ind w:left="0"/>
+              <w:rPr>
+                <w:lang w:val="en-GB"/>
+              </w:rPr>
+            </w:pPr>
+            <w:r>
+              <w:rPr>
+                <w:lang w:val="en-GB"/>
+              </w:rPr>
+              <w:t>x</w:t>
+            </w:r>
+          </w:p>
+        </w:tc>
+        <w:tc>
+          <w:tcPr>
+            <w:tcW w:w="387" w:type="dxa"/>
+          </w:tcPr>
+          <w:p>
+            <w:pPr>
+              <w:pStyle w:val="Listaszerbekezds"/>
+              <w:ind w:left="0"/>
+              <w:rPr>
+                <w:lang w:val="en-GB"/>
+              </w:rPr>
+            </w:pPr>
+            <w:r>
+              <w:rPr>
+                <w:lang w:val="en-GB"/>
+              </w:rPr>
+              <w:t>0</w:t>
+            </w:r>
+          </w:p>
+        </w:tc>
+      </w:tr>
+      <w:tr>
+        <w:trPr>
+          <w:trHeight w:val="387"/>
+        </w:trPr>
+        <w:tc>
+          <w:tcPr>
+            <w:tcW w:w="387" w:type="dxa"/>
+          </w:tcPr>
+          <w:p>
+            <w:pPr>
+              <w:pStyle w:val="Listaszerbekezds"/>
+              <w:ind w:left="0"/>
+              <w:rPr>
+                <w:lang w:val="en-GB"/>
+              </w:rPr>
+            </w:pPr>
+            <w:r>
+              <w:rPr>
+                <w:lang w:val="en-GB"/>
+              </w:rPr>
+              <w:t>x</w:t>
+            </w:r>
+          </w:p>
+        </w:tc>
+        <w:tc>
+          <w:tcPr>
+            <w:tcW w:w="387" w:type="dxa"/>
+          </w:tcPr>
+          <w:p>
+            <w:pPr>
+              <w:pStyle w:val="Listaszerbekezds"/>
+              <w:ind w:left="0"/>
+              <w:rPr>
+                <w:lang w:val="en-GB"/>
+              </w:rPr>
+            </w:pPr>
+            <w:r>
+              <w:rPr>
+                <w:lang w:val="en-GB"/>
+              </w:rPr>
+              <w:t>x</w:t>
+            </w:r>
+          </w:p>
+        </w:tc>
+        <w:tc>
+          <w:tcPr>
+            <w:tcW w:w="387" w:type="dxa"/>
+          </w:tcPr>
+          <w:p>
+            <w:pPr>
+              <w:pStyle w:val="Listaszerbekezds"/>
+              <w:ind w:left="0"/>
+              <w:rPr>
+                <w:lang w:val="en-GB"/>
+              </w:rPr>
+            </w:pPr>
+            <w:r>
+              <w:rPr>
+                <w:lang w:val="en-GB"/>
+              </w:rPr>
+              <w:t>…</w:t>
+            </w:r>
+          </w:p>
+        </w:tc>
+        <w:tc>
+          <w:tcPr>
+            <w:tcW w:w="387" w:type="dxa"/>
+          </w:tcPr>
+          <w:p>
+            <w:pPr>
+              <w:pStyle w:val="Listaszerbekezds"/>
+              <w:ind w:left="0"/>
+              <w:rPr>
+                <w:lang w:val="en-GB"/>
+              </w:rPr>
+            </w:pPr>
+            <w:r>
+              <w:rPr>
+                <w:lang w:val="en-GB"/>
+              </w:rPr>
+              <w:t>x</w:t>
+            </w:r>
+          </w:p>
+        </w:tc>
+        <w:tc>
+          <w:tcPr>
+            <w:tcW w:w="387" w:type="dxa"/>
+          </w:tcPr>
+          <w:p>
+            <w:pPr>
+              <w:pStyle w:val="Listaszerbekezds"/>
+              <w:ind w:left="0"/>
+              <w:rPr>
+                <w:lang w:val="en-GB"/>
+              </w:rPr>
+            </w:pPr>
+            <w:r>
+              <w:rPr>
+                <w:lang w:val="en-GB"/>
+              </w:rPr>
+              <w:t>0</w:t>
+            </w:r>
+          </w:p>
+        </w:tc>
+      </w:tr>
+      <w:tr>
+        <w:trPr>
+          <w:trHeight w:val="387"/>
+        </w:trPr>
+        <w:tc>
+          <w:tcPr>
+            <w:tcW w:w="387" w:type="dxa"/>
+          </w:tcPr>
+          <w:p>
+            <w:pPr>
+              <w:pStyle w:val="Listaszerbekezds"/>
+              <w:ind w:left="0"/>
+              <w:rPr>
+                <w:lang w:val="en-GB"/>
+              </w:rPr>
+            </w:pPr>
+            <w:r>
+              <w:rPr>
+                <w:lang w:val="en-GB"/>
+              </w:rPr>
+              <w:t>…</w:t>
+            </w:r>
+          </w:p>
+        </w:tc>
+        <w:tc>
+          <w:tcPr>
+            <w:tcW w:w="387" w:type="dxa"/>
+          </w:tcPr>
+          <w:p>
+            <w:pPr>
+              <w:pStyle w:val="Listaszerbekezds"/>
+              <w:ind w:left="0"/>
+              <w:rPr>
+                <w:lang w:val="en-GB"/>
+              </w:rPr>
+            </w:pPr>
+          </w:p>
+        </w:tc>
+        <w:tc>
+          <w:tcPr>
+            <w:tcW w:w="387" w:type="dxa"/>
+          </w:tcPr>
+          <w:p>
+            <w:pPr>
+              <w:pStyle w:val="Listaszerbekezds"/>
+              <w:ind w:left="0"/>
+              <w:rPr>
+                <w:lang w:val="en-GB"/>
+              </w:rPr>
+            </w:pPr>
+          </w:p>
+        </w:tc>
+        <w:tc>
+          <w:tcPr>
+            <w:tcW w:w="387" w:type="dxa"/>
+          </w:tcPr>
+          <w:p>
+            <w:pPr>
+              <w:pStyle w:val="Listaszerbekezds"/>
+              <w:ind w:left="0"/>
+              <w:rPr>
+                <w:lang w:val="en-GB"/>
+              </w:rPr>
+            </w:pPr>
+          </w:p>
+        </w:tc>
+        <w:tc>
+          <w:tcPr>
+            <w:tcW w:w="387" w:type="dxa"/>
+          </w:tcPr>
+          <w:p>
+            <w:pPr>
+              <w:pStyle w:val="Listaszerbekezds"/>
+              <w:ind w:left="0"/>
+              <w:rPr>
+                <w:lang w:val="en-GB"/>
+              </w:rPr>
+            </w:pPr>
+          </w:p>
+        </w:tc>
+      </w:tr>
+      <w:tr>
+        <w:trPr>
+          <w:trHeight w:val="387"/>
+        </w:trPr>
+        <w:tc>
+          <w:tcPr>
+            <w:tcW w:w="387" w:type="dxa"/>
+          </w:tcPr>
+          <w:p>
+            <w:pPr>
+              <w:pStyle w:val="Listaszerbekezds"/>
+              <w:ind w:left="0"/>
+              <w:rPr>
+                <w:lang w:val="en-GB"/>
+              </w:rPr>
+            </w:pPr>
+            <w:r>
+              <w:rPr>
+                <w:lang w:val="en-GB"/>
+              </w:rPr>
+              <w:t>x</w:t>
+            </w:r>
+          </w:p>
+        </w:tc>
+        <w:tc>
+          <w:tcPr>
+            <w:tcW w:w="387" w:type="dxa"/>
+          </w:tcPr>
+          <w:p>
+            <w:pPr>
+              <w:pStyle w:val="Listaszerbekezds"/>
+              <w:ind w:left="0"/>
+              <w:rPr>
+                <w:lang w:val="en-GB"/>
+              </w:rPr>
+            </w:pPr>
+            <w:r>
+              <w:rPr>
+                <w:lang w:val="en-GB"/>
+              </w:rPr>
+              <w:t>x</w:t>
+            </w:r>
+          </w:p>
+        </w:tc>
+        <w:tc>
+          <w:tcPr>
+            <w:tcW w:w="387" w:type="dxa"/>
+          </w:tcPr>
+          <w:p>
+            <w:pPr>
+              <w:pStyle w:val="Listaszerbekezds"/>
+              <w:ind w:left="0"/>
+              <w:rPr>
+                <w:lang w:val="en-GB"/>
+              </w:rPr>
+            </w:pPr>
+            <w:r>
+              <w:rPr>
+                <w:lang w:val="en-GB"/>
+              </w:rPr>
+              <w:t>…</w:t>
+            </w:r>
+          </w:p>
+        </w:tc>
+        <w:tc>
+          <w:tcPr>
+            <w:tcW w:w="387" w:type="dxa"/>
+          </w:tcPr>
+          <w:p>
+            <w:pPr>
+              <w:pStyle w:val="Listaszerbekezds"/>
+              <w:ind w:left="0"/>
+              <w:rPr>
+                <w:lang w:val="en-GB"/>
+              </w:rPr>
+            </w:pPr>
+            <w:r>
+              <w:rPr>
+                <w:lang w:val="en-GB"/>
+              </w:rPr>
+              <w:t>x</w:t>
+            </w:r>
+          </w:p>
+        </w:tc>
+        <w:tc>
+          <w:tcPr>
+            <w:tcW w:w="387" w:type="dxa"/>
+          </w:tcPr>
+          <w:p>
+            <w:pPr>
+              <w:pStyle w:val="Listaszerbekezds"/>
+              <w:ind w:left="0"/>
+              <w:rPr>
+                <w:lang w:val="en-GB"/>
+              </w:rPr>
+            </w:pPr>
+            <w:r>
+              <w:rPr>
+                <w:lang w:val="en-GB"/>
+              </w:rPr>
+              <w:t>0</w:t>
+            </w:r>
+          </w:p>
+        </w:tc>
+      </w:tr>
+      <w:tr>
+        <w:trPr>
+          <w:trHeight w:val="387"/>
+        </w:trPr>
+        <w:tc>
+          <w:tcPr>
+            <w:tcW w:w="387" w:type="dxa"/>
+          </w:tcPr>
+          <w:p>
+            <w:pPr>
+              <w:pStyle w:val="Listaszerbekezds"/>
+              <w:ind w:left="0"/>
+              <w:rPr>
+                <w:lang w:val="en-GB"/>
+              </w:rPr>
+            </w:pPr>
+            <w:r>
+              <w:rPr>
+                <w:lang w:val="en-GB"/>
+              </w:rPr>
+              <w:t>0</w:t>
+            </w:r>
+          </w:p>
+        </w:tc>
+        <w:tc>
+          <w:tcPr>
+            <w:tcW w:w="387" w:type="dxa"/>
+          </w:tcPr>
+          <w:p>
+            <w:pPr>
+              <w:pStyle w:val="Listaszerbekezds"/>
+              <w:ind w:left="0"/>
+              <w:rPr>
+                <w:lang w:val="en-GB"/>
+              </w:rPr>
+            </w:pPr>
+            <w:r>
+              <w:rPr>
+                <w:lang w:val="en-GB"/>
+              </w:rPr>
+              <w:t>0</w:t>
+            </w:r>
+          </w:p>
+        </w:tc>
+        <w:tc>
+          <w:tcPr>
+            <w:tcW w:w="387" w:type="dxa"/>
+          </w:tcPr>
+          <w:p>
+            <w:pPr>
+              <w:pStyle w:val="Listaszerbekezds"/>
+              <w:ind w:left="0"/>
+              <w:rPr>
+                <w:lang w:val="en-GB"/>
+              </w:rPr>
+            </w:pPr>
+            <w:r>
+              <w:rPr>
+                <w:lang w:val="en-GB"/>
+              </w:rPr>
+              <w:t>0</w:t>
+            </w:r>
+          </w:p>
+        </w:tc>
+        <w:tc>
+          <w:tcPr>
+            <w:tcW w:w="387" w:type="dxa"/>
+          </w:tcPr>
+          <w:p>
+            <w:pPr>
+              <w:pStyle w:val="Listaszerbekezds"/>
+              <w:ind w:left="0"/>
+              <w:rPr>
+                <w:lang w:val="en-GB"/>
+              </w:rPr>
+            </w:pPr>
+            <w:r>
+              <w:rPr>
+                <w:lang w:val="en-GB"/>
+              </w:rPr>
+              <w:t>0</w:t>
+            </w:r>
+          </w:p>
+        </w:tc>
+        <w:tc>
+          <w:tcPr>
+            <w:tcW w:w="387" w:type="dxa"/>
+          </w:tcPr>
+          <w:p>
+            <w:pPr>
+              <w:pStyle w:val="Listaszerbekezds"/>
+              <w:ind w:left="0"/>
+              <w:rPr>
+                <w:lang w:val="en-GB"/>
+              </w:rPr>
+            </w:pPr>
+            <w:r>
+              <w:rPr>
+                <w:lang w:val="en-GB"/>
+              </w:rPr>
+              <w:t>0</w:t>
+            </w:r>
+          </w:p>
+        </w:tc>
+      </w:tr>
+    </w:tbl>
     <w:p>
       <w:pPr>
         <w:pStyle w:val="Listaszerbekezds"/>
@@ -570,24 +1158,967 @@
           <w:lang w:val="en-GB"/>
         </w:rPr>
       </w:pPr>
+      <w:r>
+        <w:rPr>
+          <w:lang w:val="en-GB"/>
+        </w:rPr>
+        <w:t>output: (256-3+1)/2 +</w:t>
+      </w:r>
       <w:proofErr w:type="gramStart"/>
       <w:r>
         <w:rPr>
           <w:lang w:val="en-GB"/>
         </w:rPr>
-        <w:t>stride</w:t>
+        <w:t>1</w:t>
+      </w:r>
+      <w:r>
+        <w:rPr>
+          <w:lang w:val="en-GB"/>
+        </w:rPr>
+        <w:t xml:space="preserve">  x</w:t>
       </w:r>
       <w:proofErr w:type="gramEnd"/>
       <w:r>
         <w:rPr>
           <w:lang w:val="en-GB"/>
         </w:rPr>
-        <w:t>: 2x2</w:t>
+        <w:t xml:space="preserve"> </w:t>
+      </w:r>
+      <w:r>
+        <w:rPr>
+          <w:lang w:val="en-GB"/>
+        </w:rPr>
+        <w:t xml:space="preserve"> </w:t>
+      </w:r>
+      <w:r>
+        <w:rPr>
+          <w:lang w:val="en-GB"/>
+        </w:rPr>
+        <w:t xml:space="preserve">(256-3+1)/2 +1  </w:t>
+      </w:r>
+      <w:r>
+        <w:rPr>
+          <w:lang w:val="en-GB"/>
+        </w:rPr>
+        <w:t>=</w:t>
+      </w:r>
+      <w:r>
+        <w:rPr>
+          <w:lang w:val="en-GB"/>
+        </w:rPr>
+        <w:t>&gt;</w:t>
+      </w:r>
+      <w:r>
+        <w:rPr>
+          <w:lang w:val="en-GB"/>
+        </w:rPr>
+        <w:t xml:space="preserve"> </w:t>
+      </w:r>
+      <w:r>
+        <w:rPr>
+          <w:lang w:val="en-GB"/>
+        </w:rPr>
+        <w:t>64@128 x 128</w:t>
       </w:r>
     </w:p>
     <w:p>
       <w:pPr>
         <w:pStyle w:val="Listaszerbekezds"/>
+        <w:numPr>
+          <w:ilvl w:val="0"/>
+          <w:numId w:val="1"/>
+        </w:numPr>
+        <w:rPr>
+          <w:lang w:val="en-GB"/>
+        </w:rPr>
+      </w:pPr>
+      <w:r>
+        <w:rPr>
+          <w:lang w:val="en-GB"/>
+        </w:rPr>
+        <w:t xml:space="preserve">input: </w:t>
+      </w:r>
+      <w:r>
+        <w:rPr>
+          <w:lang w:val="en-GB"/>
+        </w:rPr>
+        <w:t>64@128 x 128</w:t>
+      </w:r>
+    </w:p>
+    <w:p>
+      <w:pPr>
+        <w:pStyle w:val="Listaszerbekezds"/>
+        <w:rPr>
+          <w:lang w:val="en-GB"/>
+        </w:rPr>
+      </w:pPr>
+      <w:r>
+        <w:rPr>
+          <w:lang w:val="en-GB"/>
+        </w:rPr>
+        <w:t>filter: 3x3@128 (3x3 sized filter with 64 depth)</w:t>
+      </w:r>
+    </w:p>
+    <w:p>
+      <w:pPr>
+        <w:pStyle w:val="Listaszerbekezds"/>
+        <w:rPr>
+          <w:lang w:val="en-GB"/>
+        </w:rPr>
+      </w:pPr>
+      <w:r>
+        <w:rPr>
+          <w:lang w:val="en-GB"/>
+        </w:rPr>
+        <w:t>stride: 1x1</w:t>
+      </w:r>
+    </w:p>
+    <w:p>
+      <w:pPr>
+        <w:pStyle w:val="Listaszerbekezds"/>
+        <w:rPr>
+          <w:lang w:val="en-GB"/>
+        </w:rPr>
+      </w:pPr>
+      <w:r>
+        <w:rPr>
+          <w:lang w:val="en-GB"/>
+        </w:rPr>
+        <w:t>padding</w:t>
+      </w:r>
+      <w:proofErr w:type="gramStart"/>
+      <w:r>
+        <w:rPr>
+          <w:lang w:val="en-GB"/>
+        </w:rPr>
+        <w:t>:  (</w:t>
+      </w:r>
+      <w:proofErr w:type="gramEnd"/>
+      <w:r>
+        <w:rPr>
+          <w:lang w:val="en-GB"/>
+        </w:rPr>
+        <w:t xml:space="preserve">in </w:t>
+      </w:r>
+      <w:proofErr w:type="spellStart"/>
+      <w:r>
+        <w:rPr>
+          <w:lang w:val="en-GB"/>
+        </w:rPr>
+        <w:t>keras</w:t>
+      </w:r>
+      <w:proofErr w:type="spellEnd"/>
+      <w:r>
+        <w:rPr>
+          <w:lang w:val="en-GB"/>
+        </w:rPr>
+        <w:t xml:space="preserve"> padding = “same”)</w:t>
+      </w:r>
+    </w:p>
+    <w:tbl>
+      <w:tblPr>
+        <w:tblStyle w:val="Rcsostblzat"/>
+        <w:tblW w:w="0" w:type="auto"/>
+        <w:tblInd w:w="720" w:type="dxa"/>
+        <w:tblLook w:val="04A0" w:firstRow="1" w:lastRow="0" w:firstColumn="1" w:lastColumn="0" w:noHBand="0" w:noVBand="1"/>
+      </w:tblPr>
+      <w:tblGrid>
+        <w:gridCol w:w="381"/>
+        <w:gridCol w:w="381"/>
+        <w:gridCol w:w="381"/>
+        <w:gridCol w:w="381"/>
+        <w:gridCol w:w="381"/>
+      </w:tblGrid>
+      <w:tr>
+        <w:trPr>
+          <w:trHeight w:val="381"/>
+        </w:trPr>
+        <w:tc>
+          <w:tcPr>
+            <w:tcW w:w="381" w:type="dxa"/>
+          </w:tcPr>
+          <w:p>
+            <w:pPr>
+              <w:pStyle w:val="Listaszerbekezds"/>
+              <w:ind w:left="0"/>
+              <w:rPr>
+                <w:lang w:val="en-GB"/>
+              </w:rPr>
+            </w:pPr>
+            <w:r>
+              <w:rPr>
+                <w:lang w:val="en-GB"/>
+              </w:rPr>
+              <w:t>0</w:t>
+            </w:r>
+          </w:p>
+        </w:tc>
+        <w:tc>
+          <w:tcPr>
+            <w:tcW w:w="381" w:type="dxa"/>
+          </w:tcPr>
+          <w:p>
+            <w:pPr>
+              <w:pStyle w:val="Listaszerbekezds"/>
+              <w:ind w:left="0"/>
+              <w:rPr>
+                <w:lang w:val="en-GB"/>
+              </w:rPr>
+            </w:pPr>
+            <w:r>
+              <w:rPr>
+                <w:lang w:val="en-GB"/>
+              </w:rPr>
+              <w:t>0</w:t>
+            </w:r>
+          </w:p>
+        </w:tc>
+        <w:tc>
+          <w:tcPr>
+            <w:tcW w:w="381" w:type="dxa"/>
+          </w:tcPr>
+          <w:p>
+            <w:pPr>
+              <w:pStyle w:val="Listaszerbekezds"/>
+              <w:ind w:left="0"/>
+              <w:rPr>
+                <w:lang w:val="en-GB"/>
+              </w:rPr>
+            </w:pPr>
+            <w:r>
+              <w:rPr>
+                <w:lang w:val="en-GB"/>
+              </w:rPr>
+              <w:t>…</w:t>
+            </w:r>
+          </w:p>
+        </w:tc>
+        <w:tc>
+          <w:tcPr>
+            <w:tcW w:w="381" w:type="dxa"/>
+          </w:tcPr>
+          <w:p>
+            <w:pPr>
+              <w:pStyle w:val="Listaszerbekezds"/>
+              <w:ind w:left="0"/>
+              <w:rPr>
+                <w:lang w:val="en-GB"/>
+              </w:rPr>
+            </w:pPr>
+            <w:r>
+              <w:rPr>
+                <w:lang w:val="en-GB"/>
+              </w:rPr>
+              <w:t>0</w:t>
+            </w:r>
+          </w:p>
+        </w:tc>
+        <w:tc>
+          <w:tcPr>
+            <w:tcW w:w="381" w:type="dxa"/>
+          </w:tcPr>
+          <w:p>
+            <w:pPr>
+              <w:pStyle w:val="Listaszerbekezds"/>
+              <w:ind w:left="0"/>
+              <w:rPr>
+                <w:lang w:val="en-GB"/>
+              </w:rPr>
+            </w:pPr>
+            <w:r>
+              <w:rPr>
+                <w:lang w:val="en-GB"/>
+              </w:rPr>
+              <w:t>0</w:t>
+            </w:r>
+          </w:p>
+        </w:tc>
+      </w:tr>
+      <w:tr>
+        <w:trPr>
+          <w:trHeight w:val="381"/>
+        </w:trPr>
+        <w:tc>
+          <w:tcPr>
+            <w:tcW w:w="381" w:type="dxa"/>
+          </w:tcPr>
+          <w:p>
+            <w:pPr>
+              <w:pStyle w:val="Listaszerbekezds"/>
+              <w:ind w:left="0"/>
+              <w:rPr>
+                <w:lang w:val="en-GB"/>
+              </w:rPr>
+            </w:pPr>
+            <w:r>
+              <w:rPr>
+                <w:lang w:val="en-GB"/>
+              </w:rPr>
+              <w:t>0</w:t>
+            </w:r>
+          </w:p>
+        </w:tc>
+        <w:tc>
+          <w:tcPr>
+            <w:tcW w:w="381" w:type="dxa"/>
+          </w:tcPr>
+          <w:p>
+            <w:pPr>
+              <w:pStyle w:val="Listaszerbekezds"/>
+              <w:ind w:left="0"/>
+              <w:rPr>
+                <w:lang w:val="en-GB"/>
+              </w:rPr>
+            </w:pPr>
+            <w:r>
+              <w:rPr>
+                <w:lang w:val="en-GB"/>
+              </w:rPr>
+              <w:t>x</w:t>
+            </w:r>
+          </w:p>
+        </w:tc>
+        <w:tc>
+          <w:tcPr>
+            <w:tcW w:w="381" w:type="dxa"/>
+          </w:tcPr>
+          <w:p>
+            <w:pPr>
+              <w:pStyle w:val="Listaszerbekezds"/>
+              <w:ind w:left="0"/>
+              <w:rPr>
+                <w:lang w:val="en-GB"/>
+              </w:rPr>
+            </w:pPr>
+            <w:r>
+              <w:rPr>
+                <w:lang w:val="en-GB"/>
+              </w:rPr>
+              <w:t>…</w:t>
+            </w:r>
+          </w:p>
+        </w:tc>
+        <w:tc>
+          <w:tcPr>
+            <w:tcW w:w="381" w:type="dxa"/>
+          </w:tcPr>
+          <w:p>
+            <w:pPr>
+              <w:pStyle w:val="Listaszerbekezds"/>
+              <w:ind w:left="0"/>
+              <w:rPr>
+                <w:lang w:val="en-GB"/>
+              </w:rPr>
+            </w:pPr>
+            <w:r>
+              <w:rPr>
+                <w:lang w:val="en-GB"/>
+              </w:rPr>
+              <w:t>x</w:t>
+            </w:r>
+          </w:p>
+        </w:tc>
+        <w:tc>
+          <w:tcPr>
+            <w:tcW w:w="381" w:type="dxa"/>
+          </w:tcPr>
+          <w:p>
+            <w:pPr>
+              <w:pStyle w:val="Listaszerbekezds"/>
+              <w:ind w:left="0"/>
+              <w:rPr>
+                <w:lang w:val="en-GB"/>
+              </w:rPr>
+            </w:pPr>
+            <w:r>
+              <w:rPr>
+                <w:lang w:val="en-GB"/>
+              </w:rPr>
+              <w:t>0</w:t>
+            </w:r>
+          </w:p>
+        </w:tc>
+      </w:tr>
+      <w:tr>
+        <w:trPr>
+          <w:trHeight w:val="381"/>
+        </w:trPr>
+        <w:tc>
+          <w:tcPr>
+            <w:tcW w:w="381" w:type="dxa"/>
+          </w:tcPr>
+          <w:p>
+            <w:pPr>
+              <w:pStyle w:val="Listaszerbekezds"/>
+              <w:ind w:left="0"/>
+              <w:rPr>
+                <w:lang w:val="en-GB"/>
+              </w:rPr>
+            </w:pPr>
+            <w:r>
+              <w:rPr>
+                <w:lang w:val="en-GB"/>
+              </w:rPr>
+              <w:t>…</w:t>
+            </w:r>
+          </w:p>
+        </w:tc>
+        <w:tc>
+          <w:tcPr>
+            <w:tcW w:w="381" w:type="dxa"/>
+          </w:tcPr>
+          <w:p>
+            <w:pPr>
+              <w:pStyle w:val="Listaszerbekezds"/>
+              <w:ind w:left="0"/>
+              <w:rPr>
+                <w:lang w:val="en-GB"/>
+              </w:rPr>
+            </w:pPr>
+          </w:p>
+        </w:tc>
+        <w:tc>
+          <w:tcPr>
+            <w:tcW w:w="381" w:type="dxa"/>
+          </w:tcPr>
+          <w:p>
+            <w:pPr>
+              <w:pStyle w:val="Listaszerbekezds"/>
+              <w:ind w:left="0"/>
+              <w:rPr>
+                <w:lang w:val="en-GB"/>
+              </w:rPr>
+            </w:pPr>
+          </w:p>
+        </w:tc>
+        <w:tc>
+          <w:tcPr>
+            <w:tcW w:w="381" w:type="dxa"/>
+          </w:tcPr>
+          <w:p>
+            <w:pPr>
+              <w:pStyle w:val="Listaszerbekezds"/>
+              <w:ind w:left="0"/>
+              <w:rPr>
+                <w:lang w:val="en-GB"/>
+              </w:rPr>
+            </w:pPr>
+          </w:p>
+        </w:tc>
+        <w:tc>
+          <w:tcPr>
+            <w:tcW w:w="381" w:type="dxa"/>
+          </w:tcPr>
+          <w:p>
+            <w:pPr>
+              <w:pStyle w:val="Listaszerbekezds"/>
+              <w:ind w:left="0"/>
+              <w:rPr>
+                <w:lang w:val="en-GB"/>
+              </w:rPr>
+            </w:pPr>
+          </w:p>
+        </w:tc>
+      </w:tr>
+      <w:tr>
+        <w:trPr>
+          <w:trHeight w:val="381"/>
+        </w:trPr>
+        <w:tc>
+          <w:tcPr>
+            <w:tcW w:w="381" w:type="dxa"/>
+          </w:tcPr>
+          <w:p>
+            <w:pPr>
+              <w:pStyle w:val="Listaszerbekezds"/>
+              <w:ind w:left="0"/>
+              <w:rPr>
+                <w:lang w:val="en-GB"/>
+              </w:rPr>
+            </w:pPr>
+            <w:r>
+              <w:rPr>
+                <w:lang w:val="en-GB"/>
+              </w:rPr>
+              <w:t>0</w:t>
+            </w:r>
+          </w:p>
+        </w:tc>
+        <w:tc>
+          <w:tcPr>
+            <w:tcW w:w="381" w:type="dxa"/>
+          </w:tcPr>
+          <w:p>
+            <w:pPr>
+              <w:pStyle w:val="Listaszerbekezds"/>
+              <w:ind w:left="0"/>
+              <w:rPr>
+                <w:lang w:val="en-GB"/>
+              </w:rPr>
+            </w:pPr>
+            <w:r>
+              <w:rPr>
+                <w:lang w:val="en-GB"/>
+              </w:rPr>
+              <w:t>x</w:t>
+            </w:r>
+          </w:p>
+        </w:tc>
+        <w:tc>
+          <w:tcPr>
+            <w:tcW w:w="381" w:type="dxa"/>
+          </w:tcPr>
+          <w:p>
+            <w:pPr>
+              <w:pStyle w:val="Listaszerbekezds"/>
+              <w:ind w:left="0"/>
+              <w:rPr>
+                <w:lang w:val="en-GB"/>
+              </w:rPr>
+            </w:pPr>
+            <w:r>
+              <w:rPr>
+                <w:lang w:val="en-GB"/>
+              </w:rPr>
+              <w:t>…</w:t>
+            </w:r>
+          </w:p>
+        </w:tc>
+        <w:tc>
+          <w:tcPr>
+            <w:tcW w:w="381" w:type="dxa"/>
+          </w:tcPr>
+          <w:p>
+            <w:pPr>
+              <w:pStyle w:val="Listaszerbekezds"/>
+              <w:ind w:left="0"/>
+              <w:rPr>
+                <w:lang w:val="en-GB"/>
+              </w:rPr>
+            </w:pPr>
+            <w:r>
+              <w:rPr>
+                <w:lang w:val="en-GB"/>
+              </w:rPr>
+              <w:t>x</w:t>
+            </w:r>
+          </w:p>
+        </w:tc>
+        <w:tc>
+          <w:tcPr>
+            <w:tcW w:w="381" w:type="dxa"/>
+          </w:tcPr>
+          <w:p>
+            <w:pPr>
+              <w:pStyle w:val="Listaszerbekezds"/>
+              <w:ind w:left="0"/>
+              <w:rPr>
+                <w:lang w:val="en-GB"/>
+              </w:rPr>
+            </w:pPr>
+            <w:r>
+              <w:rPr>
+                <w:lang w:val="en-GB"/>
+              </w:rPr>
+              <w:t>0</w:t>
+            </w:r>
+          </w:p>
+        </w:tc>
+      </w:tr>
+      <w:tr>
+        <w:trPr>
+          <w:trHeight w:val="381"/>
+        </w:trPr>
+        <w:tc>
+          <w:tcPr>
+            <w:tcW w:w="381" w:type="dxa"/>
+          </w:tcPr>
+          <w:p>
+            <w:pPr>
+              <w:pStyle w:val="Listaszerbekezds"/>
+              <w:ind w:left="0"/>
+              <w:rPr>
+                <w:lang w:val="en-GB"/>
+              </w:rPr>
+            </w:pPr>
+            <w:r>
+              <w:rPr>
+                <w:lang w:val="en-GB"/>
+              </w:rPr>
+              <w:t>0</w:t>
+            </w:r>
+          </w:p>
+        </w:tc>
+        <w:tc>
+          <w:tcPr>
+            <w:tcW w:w="381" w:type="dxa"/>
+          </w:tcPr>
+          <w:p>
+            <w:pPr>
+              <w:pStyle w:val="Listaszerbekezds"/>
+              <w:ind w:left="0"/>
+              <w:rPr>
+                <w:lang w:val="en-GB"/>
+              </w:rPr>
+            </w:pPr>
+            <w:r>
+              <w:rPr>
+                <w:lang w:val="en-GB"/>
+              </w:rPr>
+              <w:t>0</w:t>
+            </w:r>
+          </w:p>
+        </w:tc>
+        <w:tc>
+          <w:tcPr>
+            <w:tcW w:w="381" w:type="dxa"/>
+          </w:tcPr>
+          <w:p>
+            <w:pPr>
+              <w:pStyle w:val="Listaszerbekezds"/>
+              <w:ind w:left="0"/>
+              <w:rPr>
+                <w:lang w:val="en-GB"/>
+              </w:rPr>
+            </w:pPr>
+            <w:r>
+              <w:rPr>
+                <w:lang w:val="en-GB"/>
+              </w:rPr>
+              <w:t>0</w:t>
+            </w:r>
+          </w:p>
+        </w:tc>
+        <w:tc>
+          <w:tcPr>
+            <w:tcW w:w="381" w:type="dxa"/>
+          </w:tcPr>
+          <w:p>
+            <w:pPr>
+              <w:pStyle w:val="Listaszerbekezds"/>
+              <w:ind w:left="0"/>
+              <w:rPr>
+                <w:lang w:val="en-GB"/>
+              </w:rPr>
+            </w:pPr>
+            <w:r>
+              <w:rPr>
+                <w:lang w:val="en-GB"/>
+              </w:rPr>
+              <w:t>0</w:t>
+            </w:r>
+          </w:p>
+        </w:tc>
+        <w:tc>
+          <w:tcPr>
+            <w:tcW w:w="381" w:type="dxa"/>
+          </w:tcPr>
+          <w:p>
+            <w:pPr>
+              <w:pStyle w:val="Listaszerbekezds"/>
+              <w:ind w:left="0"/>
+              <w:rPr>
+                <w:lang w:val="en-GB"/>
+              </w:rPr>
+            </w:pPr>
+            <w:r>
+              <w:rPr>
+                <w:lang w:val="en-GB"/>
+              </w:rPr>
+              <w:t>0</w:t>
+            </w:r>
+          </w:p>
+        </w:tc>
+      </w:tr>
+    </w:tbl>
+    <w:p>
+      <w:pPr>
+        <w:pStyle w:val="Listaszerbekezds"/>
+        <w:rPr>
+          <w:lang w:val="en-GB"/>
+        </w:rPr>
+      </w:pPr>
+      <w:r>
+        <w:rPr>
+          <w:lang w:val="en-GB"/>
+        </w:rPr>
+        <w:t>output: (128-3+2*1)/1+1 x (128-3+2*1)/1+1 =&gt; 128@128x128</w:t>
+      </w:r>
+    </w:p>
+    <w:p>
+      <w:pPr>
+        <w:pStyle w:val="Listaszerbekezds"/>
+        <w:numPr>
+          <w:ilvl w:val="0"/>
+          <w:numId w:val="1"/>
+        </w:numPr>
+        <w:rPr>
+          <w:lang w:val="en-GB"/>
+        </w:rPr>
+      </w:pPr>
+      <w:r>
+        <w:rPr>
+          <w:lang w:val="en-GB"/>
+        </w:rPr>
+        <w:t>input: 128@128x128</w:t>
+      </w:r>
+    </w:p>
+    <w:p>
+      <w:pPr>
+        <w:pStyle w:val="Listaszerbekezds"/>
+        <w:rPr>
+          <w:lang w:val="en-GB"/>
+        </w:rPr>
+      </w:pPr>
+      <w:r>
+        <w:rPr>
+          <w:lang w:val="en-GB"/>
+        </w:rPr>
+        <w:t>filter: 3x3@128 (3x3 sized filter with 128 depth)</w:t>
+      </w:r>
+    </w:p>
+    <w:p>
+      <w:pPr>
+        <w:pStyle w:val="Listaszerbekezds"/>
+        <w:rPr>
+          <w:lang w:val="en-GB"/>
+        </w:rPr>
+      </w:pPr>
+      <w:r>
+        <w:rPr>
+          <w:lang w:val="en-GB"/>
+        </w:rPr>
+        <w:t>stride: 2x2</w:t>
+      </w:r>
+    </w:p>
+    <w:p>
+      <w:pPr>
+        <w:pStyle w:val="Listaszerbekezds"/>
+        <w:rPr>
+          <w:lang w:val="en-GB"/>
+        </w:rPr>
+      </w:pPr>
+      <w:r>
+        <w:rPr>
+          <w:lang w:val="en-GB"/>
+        </w:rPr>
+        <w:lastRenderedPageBreak/>
+        <w:t xml:space="preserve">padding: same as in the 1) CNN layer: </w:t>
+      </w:r>
+      <w:r>
+        <w:rPr>
+          <w:lang w:val="en-GB"/>
+        </w:rPr>
+        <w:t xml:space="preserve">1 column and 1 row 0 padding at the end (in </w:t>
+      </w:r>
+      <w:proofErr w:type="spellStart"/>
+      <w:r>
+        <w:rPr>
+          <w:lang w:val="en-GB"/>
+        </w:rPr>
+        <w:t>keras</w:t>
+      </w:r>
+      <w:proofErr w:type="spellEnd"/>
+      <w:r>
+        <w:rPr>
+          <w:lang w:val="en-GB"/>
+        </w:rPr>
+        <w:t xml:space="preserve"> padding</w:t>
+      </w:r>
+      <w:proofErr w:type="gramStart"/>
+      <w:r>
+        <w:rPr>
+          <w:lang w:val="en-GB"/>
+        </w:rPr>
+        <w:t>=“</w:t>
+      </w:r>
+      <w:proofErr w:type="gramEnd"/>
+      <w:r>
+        <w:rPr>
+          <w:lang w:val="en-GB"/>
+        </w:rPr>
+        <w:t>same”)</w:t>
+      </w:r>
+    </w:p>
+    <w:p>
+      <w:pPr>
+        <w:pStyle w:val="Listaszerbekezds"/>
+        <w:rPr>
+          <w:lang w:val="en-GB"/>
+        </w:rPr>
+      </w:pPr>
+      <w:r>
+        <w:rPr>
+          <w:lang w:val="en-GB"/>
+        </w:rPr>
+        <w:t xml:space="preserve">output: (128-3+1)/2+1 x </w:t>
+      </w:r>
+      <w:r>
+        <w:rPr>
+          <w:lang w:val="en-GB"/>
+        </w:rPr>
+        <w:t>(128-3+1)/2+1</w:t>
+      </w:r>
+      <w:r>
+        <w:rPr>
+          <w:lang w:val="en-GB"/>
+        </w:rPr>
+        <w:t xml:space="preserve"> =&gt; 128@64x64</w:t>
+      </w:r>
+    </w:p>
+    <w:p>
+      <w:pPr>
+        <w:pStyle w:val="Listaszerbekezds"/>
+        <w:numPr>
+          <w:ilvl w:val="0"/>
+          <w:numId w:val="1"/>
+        </w:numPr>
+        <w:rPr>
+          <w:lang w:val="en-GB"/>
+        </w:rPr>
+      </w:pPr>
+      <w:r>
+        <w:rPr>
+          <w:lang w:val="en-GB"/>
+        </w:rPr>
+        <w:t xml:space="preserve">input: </w:t>
+      </w:r>
+      <w:r>
+        <w:rPr>
+          <w:lang w:val="en-GB"/>
+        </w:rPr>
+        <w:t>128@64x64</w:t>
+      </w:r>
+    </w:p>
+    <w:p>
+      <w:pPr>
+        <w:pStyle w:val="Listaszerbekezds"/>
+        <w:rPr>
+          <w:lang w:val="en-GB"/>
+        </w:rPr>
+      </w:pPr>
+      <w:r>
+        <w:rPr>
+          <w:lang w:val="en-GB"/>
+        </w:rPr>
+        <w:t>filter: 3x3@256</w:t>
+      </w:r>
+    </w:p>
+    <w:p>
+      <w:pPr>
+        <w:pStyle w:val="Listaszerbekezds"/>
+        <w:rPr>
+          <w:lang w:val="en-GB"/>
+        </w:rPr>
+      </w:pPr>
+      <w:r>
+        <w:rPr>
+          <w:lang w:val="en-GB"/>
+        </w:rPr>
+        <w:t>stride: 1x1</w:t>
+      </w:r>
+    </w:p>
+    <w:p>
+      <w:pPr>
+        <w:pStyle w:val="Listaszerbekezds"/>
+        <w:rPr>
+          <w:lang w:val="en-GB"/>
+        </w:rPr>
+      </w:pPr>
+      <w:r>
+        <w:rPr>
+          <w:lang w:val="en-GB"/>
+        </w:rPr>
+        <w:t>padding: same as in the 2) CNN layer</w:t>
+      </w:r>
+    </w:p>
+    <w:p>
+      <w:pPr>
+        <w:pStyle w:val="Listaszerbekezds"/>
+        <w:rPr>
+          <w:lang w:val="en-GB"/>
+        </w:rPr>
+      </w:pPr>
+      <w:r>
+        <w:rPr>
+          <w:lang w:val="en-GB"/>
+        </w:rPr>
+        <w:t>output: (64</w:t>
+      </w:r>
+      <w:r>
+        <w:rPr>
+          <w:lang w:val="en-GB"/>
+        </w:rPr>
+        <w:t>-3+2*1)/1+</w:t>
+      </w:r>
+      <w:r>
+        <w:rPr>
+          <w:lang w:val="en-GB"/>
+        </w:rPr>
+        <w:t>1 x (64</w:t>
+      </w:r>
+      <w:r>
+        <w:rPr>
+          <w:lang w:val="en-GB"/>
+        </w:rPr>
+        <w:t>-3+2*1)/1+1</w:t>
+      </w:r>
+      <w:r>
+        <w:rPr>
+          <w:lang w:val="en-GB"/>
+        </w:rPr>
+        <w:t xml:space="preserve"> =&gt; 256@64x64</w:t>
+      </w:r>
+    </w:p>
+    <w:p>
+      <w:pPr>
+        <w:pStyle w:val="Listaszerbekezds"/>
+        <w:numPr>
+          <w:ilvl w:val="0"/>
+          <w:numId w:val="1"/>
+        </w:numPr>
+        <w:rPr>
+          <w:lang w:val="en-GB"/>
+        </w:rPr>
+      </w:pPr>
+      <w:r>
+        <w:rPr>
+          <w:lang w:val="en-GB"/>
+        </w:rPr>
+        <w:t>input: 256@64x64</w:t>
+      </w:r>
+    </w:p>
+    <w:p>
+      <w:pPr>
+        <w:pStyle w:val="Listaszerbekezds"/>
+        <w:rPr>
+          <w:lang w:val="en-GB"/>
+        </w:rPr>
+      </w:pPr>
+      <w:r>
+        <w:rPr>
+          <w:lang w:val="en-GB"/>
+        </w:rPr>
+        <w:t>filter: 3x3@256</w:t>
+      </w:r>
+    </w:p>
+    <w:p>
+      <w:pPr>
+        <w:pStyle w:val="Listaszerbekezds"/>
+        <w:rPr>
+          <w:lang w:val="en-GB"/>
+        </w:rPr>
+      </w:pPr>
+      <w:r>
+        <w:rPr>
+          <w:lang w:val="en-GB"/>
+        </w:rPr>
+        <w:t>stride: 2x2</w:t>
+      </w:r>
+    </w:p>
+    <w:p>
+      <w:pPr>
+        <w:pStyle w:val="Listaszerbekezds"/>
         <w:rPr>
           <w:lang w:val="en-GB"/>
         </w:rPr>
@@ -597,16 +2128,322 @@
           <w:lang w:val="en-GB"/>
         </w:rPr>
         <w:t xml:space="preserve">padding: </w:t>
+      </w:r>
+      <w:r>
+        <w:rPr>
+          <w:lang w:val="en-GB"/>
+        </w:rPr>
+        <w:t xml:space="preserve">same as in the 1) CNN layer: 1 column and 1 row 0 padding at the end (in </w:t>
+      </w:r>
+      <w:proofErr w:type="spellStart"/>
+      <w:r>
+        <w:rPr>
+          <w:lang w:val="en-GB"/>
+        </w:rPr>
+        <w:t>keras</w:t>
+      </w:r>
+      <w:proofErr w:type="spellEnd"/>
+      <w:r>
+        <w:rPr>
+          <w:lang w:val="en-GB"/>
+        </w:rPr>
+        <w:t xml:space="preserve"> padding</w:t>
+      </w:r>
+      <w:proofErr w:type="gramStart"/>
+      <w:r>
+        <w:rPr>
+          <w:lang w:val="en-GB"/>
+        </w:rPr>
+        <w:t>=“</w:t>
+      </w:r>
+      <w:proofErr w:type="gramEnd"/>
+      <w:r>
+        <w:rPr>
+          <w:lang w:val="en-GB"/>
+        </w:rPr>
+        <w:t>same”)</w:t>
+      </w:r>
+    </w:p>
+    <w:p>
+      <w:pPr>
+        <w:pStyle w:val="Listaszerbekezds"/>
+        <w:rPr>
+          <w:lang w:val="en-GB"/>
+        </w:rPr>
+      </w:pPr>
+      <w:r>
+        <w:rPr>
+          <w:lang w:val="en-GB"/>
+        </w:rPr>
+        <w:t xml:space="preserve">output: </w:t>
+      </w:r>
+      <w:r>
+        <w:rPr>
+          <w:lang w:val="en-GB"/>
+        </w:rPr>
+        <w:t>(64</w:t>
+      </w:r>
+      <w:r>
+        <w:rPr>
+          <w:lang w:val="en-GB"/>
+        </w:rPr>
+        <w:t>-3+</w:t>
+      </w:r>
+      <w:r>
+        <w:rPr>
+          <w:lang w:val="en-GB"/>
+        </w:rPr>
+        <w:t>1)/1+1 x (64</w:t>
+      </w:r>
+      <w:r>
+        <w:rPr>
+          <w:lang w:val="en-GB"/>
+        </w:rPr>
+        <w:t>-3+</w:t>
+      </w:r>
+      <w:r>
+        <w:rPr>
+          <w:lang w:val="en-GB"/>
+        </w:rPr>
+        <w:t>1)</w:t>
+      </w:r>
+      <w:r>
+        <w:rPr>
+          <w:lang w:val="en-GB"/>
+        </w:rPr>
+        <w:t>/2</w:t>
+      </w:r>
+      <w:r>
+        <w:rPr>
+          <w:lang w:val="en-GB"/>
+        </w:rPr>
+        <w:t>+1</w:t>
+      </w:r>
+      <w:r>
+        <w:rPr>
+          <w:lang w:val="en-GB"/>
+        </w:rPr>
+        <w:t xml:space="preserve"> =&gt; 256@32x32</w:t>
+      </w:r>
+    </w:p>
+    <w:p>
+      <w:pPr>
+        <w:rPr>
+          <w:lang w:val="en-GB"/>
+        </w:rPr>
+      </w:pPr>
+      <w:r>
+        <w:rPr>
+          <w:lang w:val="en-GB"/>
+        </w:rPr>
+        <w:t>The “</w:t>
+      </w:r>
+      <w:r>
+        <w:rPr>
+          <w:b/>
+          <w:sz w:val="24"/>
+          <w:lang w:val="en-GB"/>
+        </w:rPr>
+        <w:t>bottleneck</w:t>
+      </w:r>
+      <w:r>
+        <w:rPr>
+          <w:lang w:val="en-GB"/>
+        </w:rPr>
+        <w:t>”: 2 same convolutional layers</w:t>
+      </w:r>
+    </w:p>
+    <w:p>
+      <w:pPr>
+        <w:ind w:left="426"/>
+        <w:rPr>
+          <w:lang w:val="en-GB"/>
+        </w:rPr>
+      </w:pPr>
+      <w:r>
+        <w:rPr>
+          <w:lang w:val="en-GB"/>
+        </w:rPr>
+        <w:t xml:space="preserve">6)-7) filter = 3x3@512, stride = 1x1, padding: same as in the </w:t>
+      </w:r>
+      <w:proofErr w:type="gramStart"/>
+      <w:r>
+        <w:rPr>
+          <w:lang w:val="en-GB"/>
+        </w:rPr>
+        <w:t>2)CNN</w:t>
+      </w:r>
+      <w:proofErr w:type="gramEnd"/>
+      <w:r>
+        <w:rPr>
+          <w:lang w:val="en-GB"/>
+        </w:rPr>
+        <w:t xml:space="preserve"> layer</w:t>
+      </w:r>
+    </w:p>
+    <w:p>
+      <w:pPr>
+        <w:ind w:left="426"/>
+        <w:rPr>
+          <w:lang w:val="en-GB"/>
+        </w:rPr>
+      </w:pPr>
+      <w:r>
+        <w:rPr>
+          <w:lang w:val="en-GB"/>
+        </w:rPr>
+        <w:t>output of the bottleneck: 512@32x32</w:t>
+      </w:r>
+    </w:p>
+    <w:p>
+      <w:pPr>
+        <w:rPr>
+          <w:lang w:val="en-GB"/>
+        </w:rPr>
+      </w:pPr>
+      <w:r>
+        <w:rPr>
+          <w:lang w:val="en-GB"/>
+        </w:rPr>
+        <w:t xml:space="preserve">The </w:t>
+      </w:r>
+      <w:r>
+        <w:rPr>
+          <w:b/>
+          <w:sz w:val="24"/>
+          <w:lang w:val="en-GB"/>
+        </w:rPr>
+        <w:t>decoder</w:t>
+      </w:r>
+      <w:r>
+        <w:rPr>
+          <w:lang w:val="en-GB"/>
+        </w:rPr>
+        <w:t xml:space="preserve"> network:</w:t>
+      </w:r>
+    </w:p>
+    <w:p>
+      <w:pPr>
+        <w:rPr>
+          <w:lang w:val="en-GB"/>
+        </w:rPr>
+      </w:pPr>
+      <w:r>
+        <w:rPr>
+          <w:lang w:val="en-GB"/>
+        </w:rPr>
+        <w:t xml:space="preserve">The task of the decoder part is to </w:t>
+      </w:r>
+      <w:r>
+        <w:rPr>
+          <w:lang w:val="en-GB"/>
+        </w:rPr>
+        <w:t>make this</w:t>
+      </w:r>
+      <w:r>
+        <w:rPr>
+          <w:lang w:val="en-GB"/>
+        </w:rPr>
+        <w:t xml:space="preserve"> 512@32x32 tensor to fit the desired output dimensions. To achieve the height and width we use </w:t>
+      </w:r>
+      <w:proofErr w:type="spellStart"/>
+      <w:r>
+        <w:rPr>
+          <w:lang w:val="en-GB"/>
+        </w:rPr>
+        <w:t>Keras</w:t>
+      </w:r>
+      <w:proofErr w:type="spellEnd"/>
+      <w:r>
+        <w:rPr>
+          <w:lang w:val="en-GB"/>
+        </w:rPr>
+        <w:t xml:space="preserve"> UpSampling2D layers, which r</w:t>
+      </w:r>
+      <w:r>
+        <w:rPr>
+          <w:lang w:val="en-GB"/>
+        </w:rPr>
+        <w:t xml:space="preserve">epeats the rows and columns of the data by </w:t>
+      </w:r>
+      <w:r>
+        <w:rPr>
+          <w:lang w:val="en-GB"/>
+        </w:rPr>
+        <w:t>the given size</w:t>
+      </w:r>
+      <w:r>
+        <w:rPr>
+          <w:lang w:val="en-GB"/>
+        </w:rPr>
+        <w:t xml:space="preserve"> respectively.</w:t>
+      </w:r>
+      <w:r>
+        <w:rPr>
+          <w:lang w:val="en-GB"/>
+        </w:rPr>
+        <w:t xml:space="preserve"> (in our case we used size = (2,</w:t>
+      </w:r>
+      <w:r>
+        <w:rPr>
+          <w:lang w:val="en-GB"/>
+        </w:rPr>
+        <w:t>2) in every UpSampling2D layer) It uses t</w:t>
+      </w:r>
+      <w:r>
+        <w:rPr>
+          <w:lang w:val="en-GB"/>
+        </w:rPr>
+        <w:t xml:space="preserve">he interpolation what’s given </w:t>
+      </w:r>
+      <w:r>
+        <w:rPr>
+          <w:lang w:val="en-GB"/>
+        </w:rPr>
+        <w:t>as a parameter, we used the default nearest interpolation method.</w:t>
+      </w:r>
+      <w:r>
+        <w:rPr>
+          <w:lang w:val="en-GB"/>
+        </w:rPr>
+        <w:t xml:space="preserve"> </w:t>
+      </w:r>
+      <w:r>
+        <w:rPr>
+          <w:lang w:val="en-GB"/>
+        </w:rPr>
+        <w:t xml:space="preserve">The depth of the output is 2 (the a and b </w:t>
+      </w:r>
+      <w:proofErr w:type="spellStart"/>
+      <w:r>
+        <w:rPr>
+          <w:lang w:val="en-GB"/>
+        </w:rPr>
+        <w:t>color</w:t>
+      </w:r>
+      <w:proofErr w:type="spellEnd"/>
+      <w:r>
+        <w:rPr>
+          <w:lang w:val="en-GB"/>
+        </w:rPr>
+        <w:t xml:space="preserve"> channels), to make our data the wished depth we use several convolutional layers. This part is almost symmetrical to the encoder </w:t>
+      </w:r>
+      <w:proofErr w:type="gramStart"/>
+      <w:r>
+        <w:rPr>
+          <w:lang w:val="en-GB"/>
+        </w:rPr>
+        <w:t>part, since</w:t>
+      </w:r>
+      <w:proofErr w:type="gramEnd"/>
+      <w:r>
+        <w:rPr>
+          <w:lang w:val="en-GB"/>
+        </w:rPr>
+        <w:t xml:space="preserve"> we half the depth with each layer. (opposite to the encoder where we double the depth with each layer)</w:t>
       </w:r>
       <w:bookmarkStart w:id="0" w:name="_GoBack"/>
       <w:bookmarkEnd w:id="0"/>
-    </w:p>
-    <w:p>
-      <w:pPr>
-        <w:rPr>
-          <w:lang w:val="en-GB"/>
-        </w:rPr>
-      </w:pPr>
     </w:p>
     <w:sectPr>
       <w:pgSz w:w="11906" w:h="16838"/>
@@ -619,7 +2456,7 @@
 </file>
 
 <file path=word/numbering.xml><?xml version="1.0" encoding="utf-8"?>
-<w:numbering xmlns:wpc="http://schemas.microsoft.com/office/word/2010/wordprocessingCanvas" xmlns:mc="http://schemas.openxmlformats.org/markup-compatibility/2006" xmlns:o="urn:schemas-microsoft-com:office:office" xmlns:r="http://schemas.openxmlformats.org/officeDocument/2006/relationships" xmlns:m="http://schemas.openxmlformats.org/officeDocument/2006/math" xmlns:v="urn:schemas-microsoft-com:vml" xmlns:wp14="http://schemas.microsoft.com/office/word/2010/wordprocessingDrawing" xmlns:wp="http://schemas.openxmlformats.org/drawingml/2006/wordprocessingDrawing" xmlns:w10="urn:schemas-microsoft-com:office:word" xmlns:w="http://schemas.openxmlformats.org/wordprocessingml/2006/main" xmlns:w14="http://schemas.microsoft.com/office/word/2010/wordml" xmlns:w15="http://schemas.microsoft.com/office/word/2012/wordml" xmlns:wpg="http://schemas.microsoft.com/office/word/2010/wordprocessingGroup" xmlns:wpi="http://schemas.microsoft.com/office/word/2010/wordprocessingInk" xmlns:wne="http://schemas.microsoft.com/office/word/2006/wordml" xmlns:wps="http://schemas.microsoft.com/office/word/2010/wordprocessingShape" mc:Ignorable="w14 w15 wp14">
+<w:numbering xmlns:wpc="http://schemas.microsoft.com/office/word/2010/wordprocessingCanvas" xmlns:cx="http://schemas.microsoft.com/office/drawing/2014/chartex" xmlns:cx1="http://schemas.microsoft.com/office/drawing/2015/9/8/chartex" xmlns:cx2="http://schemas.microsoft.com/office/drawing/2015/10/21/chartex" xmlns:cx3="http://schemas.microsoft.com/office/drawing/2016/5/9/chartex" xmlns:cx4="http://schemas.microsoft.com/office/drawing/2016/5/10/chartex" xmlns:cx5="http://schemas.microsoft.com/office/drawing/2016/5/11/chartex" xmlns:cx6="http://schemas.microsoft.com/office/drawing/2016/5/12/chartex" xmlns:cx7="http://schemas.microsoft.com/office/drawing/2016/5/13/chartex" xmlns:cx8="http://schemas.microsoft.com/office/drawing/2016/5/14/chartex" xmlns:mc="http://schemas.openxmlformats.org/markup-compatibility/2006" xmlns:aink="http://schemas.microsoft.com/office/drawing/2016/ink" xmlns:am3d="http://schemas.microsoft.com/office/drawing/2017/model3d" xmlns:o="urn:schemas-microsoft-com:office:office" xmlns:r="http://schemas.openxmlformats.org/officeDocument/2006/relationships" xmlns:m="http://schemas.openxmlformats.org/officeDocument/2006/math" xmlns:v="urn:schemas-microsoft-com:vml" xmlns:wp14="http://schemas.microsoft.com/office/word/2010/wordprocessingDrawing" xmlns:wp="http://schemas.openxmlformats.org/drawingml/2006/wordprocessingDrawing" xmlns:w10="urn:schemas-microsoft-com:office:word" xmlns:w="http://schemas.openxmlformats.org/wordprocessingml/2006/main" xmlns:w14="http://schemas.microsoft.com/office/word/2010/wordml" xmlns:w15="http://schemas.microsoft.com/office/word/2012/wordml" xmlns:w16cid="http://schemas.microsoft.com/office/word/2016/wordml/cid" xmlns:w16se="http://schemas.microsoft.com/office/word/2015/wordml/symex" xmlns:wpg="http://schemas.microsoft.com/office/word/2010/wordprocessingGroup" xmlns:wpi="http://schemas.microsoft.com/office/word/2010/wordprocessingInk" xmlns:wne="http://schemas.microsoft.com/office/word/2006/wordml" xmlns:wps="http://schemas.microsoft.com/office/word/2010/wordprocessingShape" mc:Ignorable="w14 w15 w16se w16cid wp14">
   <w:abstractNum w:abstractNumId="0" w15:restartNumberingAfterBreak="0">
     <w:nsid w:val="54E05B7F"/>
     <w:multiLevelType w:val="hybridMultilevel"/>
@@ -636,7 +2473,7 @@
         <w:rFonts w:hint="default"/>
       </w:rPr>
     </w:lvl>
-    <w:lvl w:ilvl="1" w:tplc="040E0019" w:tentative="1">
+    <w:lvl w:ilvl="1" w:tplc="040E0019">
       <w:start w:val="1"/>
       <w:numFmt w:val="lowerLetter"/>
       <w:lvlText w:val="%2."/>
@@ -716,7 +2553,7 @@
 </file>
 
 <file path=word/styles.xml><?xml version="1.0" encoding="utf-8"?>
-<w:styles xmlns:mc="http://schemas.openxmlformats.org/markup-compatibility/2006" xmlns:r="http://schemas.openxmlformats.org/officeDocument/2006/relationships" xmlns:w="http://schemas.openxmlformats.org/wordprocessingml/2006/main" xmlns:w14="http://schemas.microsoft.com/office/word/2010/wordml" xmlns:w15="http://schemas.microsoft.com/office/word/2012/wordml" mc:Ignorable="w14 w15">
+<w:styles xmlns:mc="http://schemas.openxmlformats.org/markup-compatibility/2006" xmlns:r="http://schemas.openxmlformats.org/officeDocument/2006/relationships" xmlns:w="http://schemas.openxmlformats.org/wordprocessingml/2006/main" xmlns:w14="http://schemas.microsoft.com/office/word/2010/wordml" xmlns:w15="http://schemas.microsoft.com/office/word/2012/wordml" xmlns:w16cid="http://schemas.microsoft.com/office/word/2016/wordml/cid" xmlns:w16se="http://schemas.microsoft.com/office/word/2015/wordml/symex" mc:Ignorable="w14 w15 w16se w16cid">
   <w:docDefaults>
     <w:rPrDefault>
       <w:rPr>
@@ -732,7 +2569,7 @@
       </w:pPr>
     </w:pPrDefault>
   </w:docDefaults>
-  <w:latentStyles w:defLockedState="0" w:defUIPriority="99" w:defSemiHidden="0" w:defUnhideWhenUsed="0" w:defQFormat="0" w:count="371">
+  <w:latentStyles w:defLockedState="0" w:defUIPriority="99" w:defSemiHidden="0" w:defUnhideWhenUsed="0" w:defQFormat="0" w:count="375">
     <w:lsdException w:name="Normal" w:uiPriority="0" w:qFormat="1"/>
     <w:lsdException w:name="heading 1" w:uiPriority="9" w:qFormat="1"/>
     <w:lsdException w:name="heading 2" w:semiHidden="1" w:uiPriority="9" w:unhideWhenUsed="1" w:qFormat="1"/>
@@ -838,7 +2675,6 @@
     <w:lsdException w:name="HTML Sample" w:semiHidden="1" w:unhideWhenUsed="1"/>
     <w:lsdException w:name="HTML Typewriter" w:semiHidden="1" w:unhideWhenUsed="1"/>
     <w:lsdException w:name="HTML Variable" w:semiHidden="1" w:unhideWhenUsed="1"/>
-    <w:lsdException w:name="Normal Table" w:semiHidden="1" w:unhideWhenUsed="1"/>
     <w:lsdException w:name="annotation subject" w:semiHidden="1" w:unhideWhenUsed="1"/>
     <w:lsdException w:name="No List" w:semiHidden="1" w:unhideWhenUsed="1"/>
     <w:lsdException w:name="Outline List 1" w:semiHidden="1" w:unhideWhenUsed="1"/>
@@ -882,10 +2718,8 @@
     <w:lsdException w:name="Table Elegant" w:semiHidden="1" w:unhideWhenUsed="1"/>
     <w:lsdException w:name="Table Professional" w:semiHidden="1" w:unhideWhenUsed="1"/>
     <w:lsdException w:name="Table Subtle 1" w:semiHidden="1" w:unhideWhenUsed="1"/>
-    <w:lsdException w:name="Table Subtle 2" w:semiHidden="1" w:unhideWhenUsed="1"/>
     <w:lsdException w:name="Table Web 1" w:semiHidden="1" w:unhideWhenUsed="1"/>
     <w:lsdException w:name="Table Web 2" w:semiHidden="1" w:unhideWhenUsed="1"/>
-    <w:lsdException w:name="Table Web 3" w:semiHidden="1" w:unhideWhenUsed="1"/>
     <w:lsdException w:name="Balloon Text" w:semiHidden="1" w:unhideWhenUsed="1"/>
     <w:lsdException w:name="Table Grid" w:uiPriority="39"/>
     <w:lsdException w:name="Table Theme" w:semiHidden="1" w:unhideWhenUsed="1"/>
@@ -1104,6 +2938,10 @@
     <w:lsdException w:name="List Table 5 Dark Accent 6" w:uiPriority="50"/>
     <w:lsdException w:name="List Table 6 Colorful Accent 6" w:uiPriority="51"/>
     <w:lsdException w:name="List Table 7 Colorful Accent 6" w:uiPriority="52"/>
+    <w:lsdException w:name="Mention" w:semiHidden="1" w:unhideWhenUsed="1"/>
+    <w:lsdException w:name="Smart Hyperlink" w:semiHidden="1" w:unhideWhenUsed="1"/>
+    <w:lsdException w:name="Hashtag" w:semiHidden="1" w:unhideWhenUsed="1"/>
+    <w:lsdException w:name="Unresolved Mention" w:semiHidden="1" w:unhideWhenUsed="1"/>
   </w:latentStyles>
   <w:style w:type="paragraph" w:default="1" w:styleId="Norml">
     <w:name w:val="Normal"/>
@@ -1150,6 +2988,25 @@
       <w:ind w:left="720"/>
       <w:contextualSpacing/>
     </w:pPr>
+  </w:style>
+  <w:style w:type="table" w:styleId="Rcsostblzat">
+    <w:name w:val="Table Grid"/>
+    <w:basedOn w:val="Normltblzat"/>
+    <w:uiPriority w:val="39"/>
+    <w:rsid w:val="00C918FE"/>
+    <w:pPr>
+      <w:spacing w:after="0" w:line="240" w:lineRule="auto"/>
+    </w:pPr>
+    <w:tblPr>
+      <w:tblBorders>
+        <w:top w:val="single" w:sz="4" w:space="0" w:color="auto"/>
+        <w:left w:val="single" w:sz="4" w:space="0" w:color="auto"/>
+        <w:bottom w:val="single" w:sz="4" w:space="0" w:color="auto"/>
+        <w:right w:val="single" w:sz="4" w:space="0" w:color="auto"/>
+        <w:insideH w:val="single" w:sz="4" w:space="0" w:color="auto"/>
+        <w:insideV w:val="single" w:sz="4" w:space="0" w:color="auto"/>
+      </w:tblBorders>
+    </w:tblPr>
   </w:style>
 </w:styles>
 </file>

</xml_diff>